<commit_message>
Functionaliteiten toegevoegd aan PVE
</commit_message>
<xml_diff>
--- a/Documentatie/CCSB_PVE.docx
+++ b/Documentatie/CCSB_PVE.docx
@@ -55,7 +55,7 @@
                         <w:txbxContent>
                           <w:p>
                             <w:pPr>
-                              <w:pStyle w:val="Title"/>
+                              <w:pStyle w:val="Titel"/>
                               <w:rPr>
                                 <w:sz w:val="72"/>
                                 <w:szCs w:val="72"/>
@@ -127,7 +127,7 @@
                   <w:txbxContent>
                     <w:p>
                       <w:pPr>
-                        <w:pStyle w:val="Title"/>
+                        <w:pStyle w:val="Titel"/>
                         <w:rPr>
                           <w:sz w:val="72"/>
                           <w:szCs w:val="72"/>
@@ -505,12 +505,12 @@
       <w:sdtContent>
         <w:p>
           <w:pPr>
-            <w:pStyle w:val="TOCHeading"/>
+            <w:pStyle w:val="Kopvaninhoudsopgave"/>
           </w:pPr>
         </w:p>
         <w:p>
           <w:pPr>
-            <w:pStyle w:val="TOCHeading"/>
+            <w:pStyle w:val="Kopvaninhoudsopgave"/>
             <w:rPr>
               <w:b/>
               <w:bCs/>
@@ -532,7 +532,7 @@
         </w:p>
         <w:p>
           <w:pPr>
-            <w:pStyle w:val="TOC1"/>
+            <w:pStyle w:val="Inhopg1"/>
             <w:tabs>
               <w:tab w:val="right" w:leader="dot" w:pos="9016"/>
             </w:tabs>
@@ -613,7 +613,7 @@
         </w:p>
         <w:p>
           <w:pPr>
-            <w:pStyle w:val="TOC1"/>
+            <w:pStyle w:val="Inhopg1"/>
             <w:tabs>
               <w:tab w:val="right" w:leader="dot" w:pos="9016"/>
             </w:tabs>
@@ -685,7 +685,7 @@
         </w:p>
         <w:p>
           <w:pPr>
-            <w:pStyle w:val="TOC1"/>
+            <w:pStyle w:val="Inhopg1"/>
             <w:tabs>
               <w:tab w:val="right" w:leader="dot" w:pos="9016"/>
             </w:tabs>
@@ -757,7 +757,7 @@
         </w:p>
         <w:p>
           <w:pPr>
-            <w:pStyle w:val="TOC1"/>
+            <w:pStyle w:val="Inhopg1"/>
             <w:tabs>
               <w:tab w:val="right" w:leader="dot" w:pos="9016"/>
             </w:tabs>
@@ -829,7 +829,7 @@
         </w:p>
         <w:p>
           <w:pPr>
-            <w:pStyle w:val="TOC1"/>
+            <w:pStyle w:val="Inhopg1"/>
             <w:tabs>
               <w:tab w:val="right" w:leader="dot" w:pos="9016"/>
             </w:tabs>
@@ -901,7 +901,7 @@
         </w:p>
         <w:p>
           <w:pPr>
-            <w:pStyle w:val="TOC2"/>
+            <w:pStyle w:val="Inhopg2"/>
             <w:tabs>
               <w:tab w:val="right" w:leader="dot" w:pos="9016"/>
             </w:tabs>
@@ -971,7 +971,7 @@
         </w:p>
         <w:p>
           <w:pPr>
-            <w:pStyle w:val="TOC2"/>
+            <w:pStyle w:val="Inhopg2"/>
             <w:tabs>
               <w:tab w:val="right" w:leader="dot" w:pos="9016"/>
             </w:tabs>
@@ -1041,7 +1041,7 @@
         </w:p>
         <w:p>
           <w:pPr>
-            <w:pStyle w:val="TOC1"/>
+            <w:pStyle w:val="Inhopg1"/>
             <w:tabs>
               <w:tab w:val="right" w:leader="dot" w:pos="9016"/>
             </w:tabs>
@@ -1140,13 +1140,13 @@
     <w:p/>
     <w:p>
       <w:pPr>
-        <w:pStyle w:val="Heading1"/>
-      </w:pPr>
-    </w:p>
-    <w:p/>
-    <w:p>
-      <w:pPr>
-        <w:pStyle w:val="Title"/>
+        <w:pStyle w:val="Kop1"/>
+      </w:pPr>
+    </w:p>
+    <w:p/>
+    <w:p>
+      <w:pPr>
+        <w:pStyle w:val="Titel"/>
         <w:rPr>
           <w:color w:val="D9151B"/>
         </w:rPr>
@@ -1154,7 +1154,7 @@
     </w:p>
     <w:p>
       <w:pPr>
-        <w:pStyle w:val="Heading1"/>
+        <w:pStyle w:val="Kop1"/>
         <w:rPr>
           <w:b/>
           <w:bCs/>
@@ -1193,81 +1193,81 @@
     </w:p>
     <w:p>
       <w:pPr>
-        <w:pStyle w:val="Heading1"/>
-      </w:pPr>
-    </w:p>
-    <w:p>
-      <w:pPr>
-        <w:pStyle w:val="Heading1"/>
-      </w:pPr>
-    </w:p>
-    <w:p>
-      <w:pPr>
-        <w:pStyle w:val="Heading1"/>
-      </w:pPr>
-    </w:p>
-    <w:p>
-      <w:pPr>
-        <w:pStyle w:val="Heading1"/>
-      </w:pPr>
-    </w:p>
-    <w:p>
-      <w:pPr>
-        <w:pStyle w:val="Heading1"/>
-      </w:pPr>
-    </w:p>
-    <w:p>
-      <w:pPr>
-        <w:pStyle w:val="Heading1"/>
-      </w:pPr>
-    </w:p>
-    <w:p>
-      <w:pPr>
-        <w:pStyle w:val="Heading1"/>
-      </w:pPr>
-    </w:p>
-    <w:p>
-      <w:pPr>
-        <w:pStyle w:val="Heading1"/>
-      </w:pPr>
-    </w:p>
-    <w:p>
-      <w:pPr>
-        <w:pStyle w:val="Heading1"/>
-      </w:pPr>
-    </w:p>
-    <w:p>
-      <w:pPr>
-        <w:pStyle w:val="Heading1"/>
-      </w:pPr>
-    </w:p>
-    <w:p>
-      <w:pPr>
-        <w:pStyle w:val="Heading1"/>
-      </w:pPr>
-    </w:p>
-    <w:p>
-      <w:pPr>
-        <w:pStyle w:val="Heading1"/>
-      </w:pPr>
-    </w:p>
-    <w:p>
-      <w:pPr>
-        <w:pStyle w:val="Heading1"/>
-      </w:pPr>
-    </w:p>
-    <w:p>
-      <w:pPr>
-        <w:pStyle w:val="Heading1"/>
-      </w:pPr>
-    </w:p>
-    <w:p/>
-    <w:p/>
-    <w:p/>
-    <w:p/>
-    <w:p>
-      <w:pPr>
-        <w:pStyle w:val="Heading1"/>
+        <w:pStyle w:val="Kop1"/>
+      </w:pPr>
+    </w:p>
+    <w:p>
+      <w:pPr>
+        <w:pStyle w:val="Kop1"/>
+      </w:pPr>
+    </w:p>
+    <w:p>
+      <w:pPr>
+        <w:pStyle w:val="Kop1"/>
+      </w:pPr>
+    </w:p>
+    <w:p>
+      <w:pPr>
+        <w:pStyle w:val="Kop1"/>
+      </w:pPr>
+    </w:p>
+    <w:p>
+      <w:pPr>
+        <w:pStyle w:val="Kop1"/>
+      </w:pPr>
+    </w:p>
+    <w:p>
+      <w:pPr>
+        <w:pStyle w:val="Kop1"/>
+      </w:pPr>
+    </w:p>
+    <w:p>
+      <w:pPr>
+        <w:pStyle w:val="Kop1"/>
+      </w:pPr>
+    </w:p>
+    <w:p>
+      <w:pPr>
+        <w:pStyle w:val="Kop1"/>
+      </w:pPr>
+    </w:p>
+    <w:p>
+      <w:pPr>
+        <w:pStyle w:val="Kop1"/>
+      </w:pPr>
+    </w:p>
+    <w:p>
+      <w:pPr>
+        <w:pStyle w:val="Kop1"/>
+      </w:pPr>
+    </w:p>
+    <w:p>
+      <w:pPr>
+        <w:pStyle w:val="Kop1"/>
+      </w:pPr>
+    </w:p>
+    <w:p>
+      <w:pPr>
+        <w:pStyle w:val="Kop1"/>
+      </w:pPr>
+    </w:p>
+    <w:p>
+      <w:pPr>
+        <w:pStyle w:val="Kop1"/>
+      </w:pPr>
+    </w:p>
+    <w:p>
+      <w:pPr>
+        <w:pStyle w:val="Kop1"/>
+      </w:pPr>
+    </w:p>
+    <w:p/>
+    <w:p/>
+    <w:p/>
+    <w:p/>
+    <w:p>
+      <w:pPr>
+        <w:pStyle w:val="Kop1"/>
         <w:rPr>
           <w:b/>
           <w:bCs/>
@@ -1292,7 +1292,7 @@
     </w:p>
     <w:tbl>
       <w:tblPr>
-        <w:tblStyle w:val="TableGrid"/>
+        <w:tblStyle w:val="Tabelraster"/>
         <w:tblW w:w="0" w:type="auto"/>
         <w:tblLook w:val="04A0" w:firstRow="1" w:lastRow="0" w:firstColumn="1" w:lastColumn="0" w:noHBand="0" w:noVBand="1"/>
       </w:tblPr>
@@ -1371,7 +1371,13 @@
           </w:tcPr>
           <w:p>
             <w:r>
-              <w:t>Giovanni trouerbach</w:t>
+              <w:t xml:space="preserve">Giovanni </w:t>
+            </w:r>
+            <w:r>
+              <w:t>T</w:t>
+            </w:r>
+            <w:r>
+              <w:t>rouerbach</w:t>
             </w:r>
           </w:p>
         </w:tc>
@@ -1415,11 +1421,12 @@
             <w:r>
               <w:t xml:space="preserve">Giovanni </w:t>
             </w:r>
-            <w:proofErr w:type="spellStart"/>
-            <w:r>
-              <w:t>trouerbach</w:t>
-            </w:r>
-            <w:proofErr w:type="spellEnd"/>
+            <w:r>
+              <w:t>T</w:t>
+            </w:r>
+            <w:r>
+              <w:t>rouerbach</w:t>
+            </w:r>
           </w:p>
         </w:tc>
         <w:tc>
@@ -1480,25 +1487,41 @@
           <w:tcPr>
             <w:tcW w:w="2254" w:type="dxa"/>
           </w:tcPr>
-          <w:p/>
+          <w:p>
+            <w:r>
+              <w:t>0.4</w:t>
+            </w:r>
+          </w:p>
         </w:tc>
         <w:tc>
           <w:tcPr>
             <w:tcW w:w="2254" w:type="dxa"/>
           </w:tcPr>
-          <w:p/>
+          <w:p>
+            <w:r>
+              <w:t>7/9/2021</w:t>
+            </w:r>
+          </w:p>
         </w:tc>
         <w:tc>
           <w:tcPr>
             <w:tcW w:w="2254" w:type="dxa"/>
           </w:tcPr>
-          <w:p/>
+          <w:p>
+            <w:r>
+              <w:t>Tim Houtman</w:t>
+            </w:r>
+          </w:p>
         </w:tc>
         <w:tc>
           <w:tcPr>
             <w:tcW w:w="2254" w:type="dxa"/>
           </w:tcPr>
-          <w:p/>
+          <w:p>
+            <w:r>
+              <w:t>Functionaliteiten</w:t>
+            </w:r>
+          </w:p>
         </w:tc>
       </w:tr>
       <w:tr>
@@ -1530,81 +1553,81 @@
     </w:tbl>
     <w:p>
       <w:pPr>
-        <w:pStyle w:val="Heading1"/>
-      </w:pPr>
-    </w:p>
-    <w:p/>
-    <w:p>
-      <w:pPr>
-        <w:pStyle w:val="Heading1"/>
-      </w:pPr>
-    </w:p>
-    <w:p>
-      <w:pPr>
-        <w:pStyle w:val="Heading1"/>
-      </w:pPr>
-    </w:p>
-    <w:p>
-      <w:pPr>
-        <w:pStyle w:val="Heading1"/>
-      </w:pPr>
-    </w:p>
-    <w:p>
-      <w:pPr>
-        <w:pStyle w:val="Heading1"/>
-      </w:pPr>
-    </w:p>
-    <w:p>
-      <w:pPr>
-        <w:pStyle w:val="Heading1"/>
-      </w:pPr>
-    </w:p>
-    <w:p>
-      <w:pPr>
-        <w:pStyle w:val="Heading1"/>
-      </w:pPr>
-    </w:p>
-    <w:p>
-      <w:pPr>
-        <w:pStyle w:val="Heading1"/>
-      </w:pPr>
-    </w:p>
-    <w:p>
-      <w:pPr>
-        <w:pStyle w:val="Heading1"/>
-      </w:pPr>
-    </w:p>
-    <w:p>
-      <w:pPr>
-        <w:pStyle w:val="Heading1"/>
-      </w:pPr>
-    </w:p>
-    <w:p>
-      <w:pPr>
-        <w:pStyle w:val="Heading1"/>
-      </w:pPr>
-    </w:p>
-    <w:p/>
-    <w:p/>
-    <w:p>
-      <w:pPr>
-        <w:pStyle w:val="Heading1"/>
-      </w:pPr>
-    </w:p>
-    <w:p>
-      <w:pPr>
-        <w:pStyle w:val="Heading1"/>
-      </w:pPr>
-    </w:p>
-    <w:p>
-      <w:pPr>
-        <w:pStyle w:val="Heading1"/>
-      </w:pPr>
-    </w:p>
-    <w:p/>
-    <w:p>
-      <w:pPr>
-        <w:pStyle w:val="Heading1"/>
+        <w:pStyle w:val="Kop1"/>
+      </w:pPr>
+    </w:p>
+    <w:p/>
+    <w:p>
+      <w:pPr>
+        <w:pStyle w:val="Kop1"/>
+      </w:pPr>
+    </w:p>
+    <w:p>
+      <w:pPr>
+        <w:pStyle w:val="Kop1"/>
+      </w:pPr>
+    </w:p>
+    <w:p>
+      <w:pPr>
+        <w:pStyle w:val="Kop1"/>
+      </w:pPr>
+    </w:p>
+    <w:p>
+      <w:pPr>
+        <w:pStyle w:val="Kop1"/>
+      </w:pPr>
+    </w:p>
+    <w:p>
+      <w:pPr>
+        <w:pStyle w:val="Kop1"/>
+      </w:pPr>
+    </w:p>
+    <w:p>
+      <w:pPr>
+        <w:pStyle w:val="Kop1"/>
+      </w:pPr>
+    </w:p>
+    <w:p>
+      <w:pPr>
+        <w:pStyle w:val="Kop1"/>
+      </w:pPr>
+    </w:p>
+    <w:p>
+      <w:pPr>
+        <w:pStyle w:val="Kop1"/>
+      </w:pPr>
+    </w:p>
+    <w:p>
+      <w:pPr>
+        <w:pStyle w:val="Kop1"/>
+      </w:pPr>
+    </w:p>
+    <w:p>
+      <w:pPr>
+        <w:pStyle w:val="Kop1"/>
+      </w:pPr>
+    </w:p>
+    <w:p/>
+    <w:p/>
+    <w:p>
+      <w:pPr>
+        <w:pStyle w:val="Kop1"/>
+      </w:pPr>
+    </w:p>
+    <w:p>
+      <w:pPr>
+        <w:pStyle w:val="Kop1"/>
+      </w:pPr>
+    </w:p>
+    <w:p>
+      <w:pPr>
+        <w:pStyle w:val="Kop1"/>
+      </w:pPr>
+    </w:p>
+    <w:p/>
+    <w:p>
+      <w:pPr>
+        <w:pStyle w:val="Kop1"/>
         <w:rPr>
           <w:b/>
           <w:bCs/>
@@ -1697,7 +1720,7 @@
     <w:p/>
     <w:p>
       <w:pPr>
-        <w:pStyle w:val="Heading1"/>
+        <w:pStyle w:val="Kop1"/>
         <w:jc w:val="center"/>
         <w:rPr>
           <w:b/>
@@ -1711,7 +1734,7 @@
     <w:p/>
     <w:p>
       <w:pPr>
-        <w:pStyle w:val="Heading1"/>
+        <w:pStyle w:val="Kop1"/>
         <w:rPr>
           <w:b/>
           <w:bCs/>
@@ -1723,7 +1746,7 @@
     </w:p>
     <w:p>
       <w:pPr>
-        <w:pStyle w:val="Heading1"/>
+        <w:pStyle w:val="Kop1"/>
         <w:rPr>
           <w:b/>
           <w:bCs/>
@@ -1736,7 +1759,7 @@
     <w:p/>
     <w:p>
       <w:pPr>
-        <w:pStyle w:val="Heading1"/>
+        <w:pStyle w:val="Kop1"/>
         <w:rPr>
           <w:b/>
           <w:bCs/>
@@ -1751,7 +1774,7 @@
     <w:p/>
     <w:p>
       <w:pPr>
-        <w:pStyle w:val="Heading1"/>
+        <w:pStyle w:val="Kop1"/>
         <w:rPr>
           <w:b/>
           <w:bCs/>
@@ -1785,17 +1808,142 @@
     </w:p>
     <w:p>
       <w:r>
-        <w:t xml:space="preserve">Hier geef je alle functionaliteiten op die gerealiseerd moeten worden: </w:t>
-      </w:r>
-    </w:p>
-    <w:p>
-      <w:pPr>
-        <w:ind w:firstLine="708"/>
-        <w:rPr>
-          <w:rFonts w:asciiTheme="majorHAnsi" w:eastAsiaTheme="majorEastAsia" w:hAnsiTheme="majorHAnsi" w:cstheme="majorBidi"/>
-          <w:b/>
-          <w:bCs/>
-          <w:color w:val="D9151B"/>
+        <w:t xml:space="preserve">Voor het project </w:t>
+      </w:r>
+      <w:r>
+        <w:t>CCSB zijn er een aantal functionaliteiten vereist / gewenst.</w:t>
+      </w:r>
+      <w:r>
+        <w:br/>
+        <w:t>Deze functionaliteiten bevatten:</w:t>
+      </w:r>
+    </w:p>
+    <w:p>
+      <w:pPr>
+        <w:pStyle w:val="Lijstalinea"/>
+        <w:numPr>
+          <w:ilvl w:val="0"/>
+          <w:numId w:val="8"/>
+        </w:numPr>
+      </w:pPr>
+      <w:r>
+        <w:t>Zodra een klant een afspraak in de agenda zet dient daarvan een e-mail te worden verstuurd naar zowel Carlo als naar de klant.</w:t>
+      </w:r>
+    </w:p>
+    <w:p>
+      <w:pPr>
+        <w:pStyle w:val="Lijstalinea"/>
+        <w:numPr>
+          <w:ilvl w:val="0"/>
+          <w:numId w:val="8"/>
+        </w:numPr>
+      </w:pPr>
+      <w:r>
+        <w:t>en afspraak kan door de klant worden gecanceld. Ook daarvan dient een bevestiging per email te worden verstuurd.</w:t>
+      </w:r>
+    </w:p>
+    <w:p>
+      <w:pPr>
+        <w:pStyle w:val="Lijstalinea"/>
+        <w:numPr>
+          <w:ilvl w:val="0"/>
+          <w:numId w:val="8"/>
+        </w:numPr>
+      </w:pPr>
+      <w:r>
+        <w:t>Carlo wil op ieder moment een uitdraai kunnen maken van de afspraken voor de eerstvolgende 7 dagen.</w:t>
+      </w:r>
+    </w:p>
+    <w:p>
+      <w:pPr>
+        <w:pStyle w:val="Lijstalinea"/>
+        <w:numPr>
+          <w:ilvl w:val="0"/>
+          <w:numId w:val="8"/>
+        </w:numPr>
+      </w:pPr>
+      <w:r>
+        <w:t>Contracten gelden per jaar. Mocht een klant het contract willen beëindigen (bijvoorbeeld omdat het voertuig is verkocht) dan vind geen terugbetaling plaats, maar vanaf de dag waarop het contract is afgelopen komt wel weer een plaats beschikbaar. Beëindigen van een contract kan de klant alleen telefonisch doen.</w:t>
+      </w:r>
+    </w:p>
+    <w:p>
+      <w:pPr>
+        <w:pStyle w:val="Lijstalinea"/>
+        <w:numPr>
+          <w:ilvl w:val="0"/>
+          <w:numId w:val="8"/>
+        </w:numPr>
+      </w:pPr>
+      <w:r>
+        <w:t>Een contract gaat in op de datum waarop de klant het voertuig voor het eerst komt brengen. Op dat moment dient een betaling plaats te vinden ter grootte van het resterende deel van het jaar. Contracten worden automatisch verlengd per 1 januari als het niet is opgezegd door de klant. Begin januari wordt naar alle klanten per e-mail een factuur gestuurd voor het nieuwe kalenderjaar.</w:t>
+      </w:r>
+    </w:p>
+    <w:p>
+      <w:pPr>
+        <w:pStyle w:val="Lijstalinea"/>
+        <w:numPr>
+          <w:ilvl w:val="0"/>
+          <w:numId w:val="8"/>
+        </w:numPr>
+      </w:pPr>
+      <w:r>
+        <w:t>Carlo of zijn vrouw voegen zelf de klant- en voertuiggegevens in. Zodra een nieuw voertuig in het systeem wordt gezet dient automatisch een contract naar de klant te worden verstuurd per e-mail. Ook als een contract voor een voertuig wordt beëindigd dient de klant hiervan een bevestiging per e-mail te krijgen.</w:t>
+      </w:r>
+    </w:p>
+    <w:p>
+      <w:pPr>
+        <w:pStyle w:val="Lijstalinea"/>
+        <w:numPr>
+          <w:ilvl w:val="0"/>
+          <w:numId w:val="8"/>
+        </w:numPr>
+      </w:pPr>
+      <w:r>
+        <w:t>Klanten mogen zo vaak als ze willen hun voertuig komen halen of brengen, mits het 2 dagen van tevoren is gemeld.</w:t>
+      </w:r>
+    </w:p>
+    <w:p>
+      <w:pPr>
+        <w:pStyle w:val="Lijstalinea"/>
+        <w:numPr>
+          <w:ilvl w:val="0"/>
+          <w:numId w:val="8"/>
+        </w:numPr>
+      </w:pPr>
+      <w:r>
+        <w:t>Niet alle klanten van Carlo zijn handig met internet en daarom moet het mogelijk blijven dat klanten telefonisch of via Whatsapp doorgeven dat ze hun voertuig willen komen ophalen of brengen. Carlo of zijn vrouw voeren het dan zelf namens de klant in de applicatie in.</w:t>
+      </w:r>
+    </w:p>
+    <w:p>
+      <w:pPr>
+        <w:pStyle w:val="Lijstalinea"/>
+        <w:numPr>
+          <w:ilvl w:val="0"/>
+          <w:numId w:val="8"/>
+        </w:numPr>
+      </w:pPr>
+      <w:r>
+        <w:t>Carlo (en andere beheerders) kunnen altijd alle gemaakte afspraken zien in de kalender.</w:t>
+      </w:r>
+    </w:p>
+    <w:p>
+      <w:pPr>
+        <w:pStyle w:val="Lijstalinea"/>
+        <w:numPr>
+          <w:ilvl w:val="0"/>
+          <w:numId w:val="8"/>
+        </w:numPr>
+      </w:pPr>
+      <w:r>
+        <w:t>Een beheerder moet dagen kunnen blokkeren, waarop halen of brengen niet mogelijk is. Bijvoorbeeld op feestdagen of wanneer Carlo zelf verhinderd is.</w:t>
+      </w:r>
+      <w:r>
+        <w:br/>
+      </w:r>
+    </w:p>
+    <w:p>
+      <w:pPr>
+        <w:rPr>
           <w:sz w:val="28"/>
           <w:szCs w:val="28"/>
         </w:rPr>
@@ -1804,35 +1952,6 @@
     <w:p>
       <w:pPr>
         <w:rPr>
-          <w:rStyle w:val="normaltextrun"/>
-          <w:rFonts w:ascii="Calibri" w:hAnsi="Calibri" w:cs="Calibri"/>
-          <w:color w:val="000000"/>
-          <w:bdr w:val="none" w:sz="0" w:space="0" w:color="auto" w:frame="1"/>
-        </w:rPr>
-      </w:pPr>
-    </w:p>
-    <w:p>
-      <w:pPr>
-        <w:rPr>
-          <w:rStyle w:val="normaltextrun"/>
-          <w:rFonts w:ascii="Calibri" w:hAnsi="Calibri" w:cs="Calibri"/>
-          <w:color w:val="000000"/>
-          <w:bdr w:val="none" w:sz="0" w:space="0" w:color="auto" w:frame="1"/>
-        </w:rPr>
-      </w:pPr>
-      <w:r>
-        <w:rPr>
-          <w:rStyle w:val="normaltextrun"/>
-          <w:rFonts w:ascii="Calibri" w:hAnsi="Calibri" w:cs="Calibri"/>
-          <w:color w:val="000000"/>
-          <w:bdr w:val="none" w:sz="0" w:space="0" w:color="auto" w:frame="1"/>
-        </w:rPr>
-        <w:t xml:space="preserve">. </w:t>
-      </w:r>
-    </w:p>
-    <w:p>
-      <w:pPr>
-        <w:rPr>
           <w:sz w:val="28"/>
           <w:szCs w:val="28"/>
         </w:rPr>
@@ -1984,20 +2103,12 @@
     </w:p>
     <w:p>
       <w:pPr>
-        <w:rPr>
-          <w:sz w:val="28"/>
-          <w:szCs w:val="28"/>
-        </w:rPr>
-      </w:pPr>
-    </w:p>
-    <w:p>
-      <w:pPr>
-        <w:pStyle w:val="Title"/>
-      </w:pPr>
-    </w:p>
-    <w:p>
-      <w:pPr>
-        <w:pStyle w:val="Title"/>
+        <w:pStyle w:val="Titel"/>
+      </w:pPr>
+    </w:p>
+    <w:p>
+      <w:pPr>
+        <w:pStyle w:val="Titel"/>
         <w:rPr>
           <w:color w:val="00B0F0"/>
         </w:rPr>
@@ -2013,7 +2124,7 @@
     </w:p>
     <w:tbl>
       <w:tblPr>
-        <w:tblStyle w:val="TableGrid"/>
+        <w:tblStyle w:val="Tabelraster"/>
         <w:tblW w:w="4839" w:type="dxa"/>
         <w:tblLook w:val="04A0" w:firstRow="1" w:lastRow="0" w:firstColumn="1" w:lastColumn="0" w:noHBand="0" w:noVBand="1"/>
       </w:tblPr>
@@ -2421,7 +2532,7 @@
     </w:p>
     <w:p>
       <w:pPr>
-        <w:pStyle w:val="Heading1"/>
+        <w:pStyle w:val="Kop1"/>
         <w:jc w:val="center"/>
         <w:rPr>
           <w:b/>
@@ -2436,7 +2547,7 @@
     <w:p/>
     <w:p>
       <w:pPr>
-        <w:pStyle w:val="Heading1"/>
+        <w:pStyle w:val="Kop1"/>
         <w:rPr>
           <w:b/>
           <w:bCs/>
@@ -2472,7 +2583,7 @@
     </w:p>
     <w:p>
       <w:pPr>
-        <w:pStyle w:val="Heading2"/>
+        <w:pStyle w:val="Kop2"/>
         <w:rPr>
           <w:color w:val="00B0F0"/>
           <w:sz w:val="36"/>
@@ -2521,7 +2632,7 @@
     </w:p>
     <w:p>
       <w:pPr>
-        <w:pStyle w:val="Heading2"/>
+        <w:pStyle w:val="Kop2"/>
         <w:rPr>
           <w:color w:val="00B0F0"/>
           <w:sz w:val="36"/>
@@ -2622,7 +2733,7 @@
     <w:p/>
     <w:p>
       <w:pPr>
-        <w:pStyle w:val="Heading1"/>
+        <w:pStyle w:val="Kop1"/>
         <w:rPr>
           <w:b/>
           <w:bCs/>
@@ -2640,7 +2751,6 @@
           <w:sz w:val="56"/>
           <w:szCs w:val="56"/>
         </w:rPr>
-        <w:lastRenderedPageBreak/>
         <w:t>Informatie</w:t>
       </w:r>
       <w:bookmarkEnd w:id="7"/>
@@ -2658,7 +2768,7 @@
     </w:p>
     <w:p>
       <w:pPr>
-        <w:pStyle w:val="ListParagraph"/>
+        <w:pStyle w:val="Lijstalinea"/>
         <w:numPr>
           <w:ilvl w:val="0"/>
           <w:numId w:val="7"/>
@@ -2670,7 +2780,7 @@
     </w:p>
     <w:p>
       <w:pPr>
-        <w:pStyle w:val="ListParagraph"/>
+        <w:pStyle w:val="Lijstalinea"/>
         <w:numPr>
           <w:ilvl w:val="0"/>
           <w:numId w:val="7"/>
@@ -2682,7 +2792,7 @@
     </w:p>
     <w:p>
       <w:pPr>
-        <w:pStyle w:val="ListParagraph"/>
+        <w:pStyle w:val="Lijstalinea"/>
         <w:numPr>
           <w:ilvl w:val="0"/>
           <w:numId w:val="7"/>
@@ -2694,7 +2804,7 @@
     </w:p>
     <w:p>
       <w:pPr>
-        <w:pStyle w:val="ListParagraph"/>
+        <w:pStyle w:val="Lijstalinea"/>
         <w:numPr>
           <w:ilvl w:val="0"/>
           <w:numId w:val="7"/>
@@ -2706,7 +2816,7 @@
     </w:p>
     <w:p>
       <w:pPr>
-        <w:pStyle w:val="ListParagraph"/>
+        <w:pStyle w:val="Lijstalinea"/>
         <w:numPr>
           <w:ilvl w:val="0"/>
           <w:numId w:val="7"/>
@@ -2718,7 +2828,7 @@
     </w:p>
     <w:p>
       <w:pPr>
-        <w:pStyle w:val="ListParagraph"/>
+        <w:pStyle w:val="Lijstalinea"/>
         <w:numPr>
           <w:ilvl w:val="0"/>
           <w:numId w:val="7"/>
@@ -2730,7 +2840,7 @@
     </w:p>
     <w:p>
       <w:pPr>
-        <w:pStyle w:val="ListParagraph"/>
+        <w:pStyle w:val="Lijstalinea"/>
         <w:numPr>
           <w:ilvl w:val="0"/>
           <w:numId w:val="7"/>
@@ -2742,7 +2852,7 @@
     </w:p>
     <w:p>
       <w:pPr>
-        <w:pStyle w:val="ListParagraph"/>
+        <w:pStyle w:val="Lijstalinea"/>
         <w:numPr>
           <w:ilvl w:val="0"/>
           <w:numId w:val="7"/>
@@ -2754,7 +2864,7 @@
     </w:p>
     <w:p>
       <w:pPr>
-        <w:pStyle w:val="ListParagraph"/>
+        <w:pStyle w:val="Lijstalinea"/>
         <w:numPr>
           <w:ilvl w:val="0"/>
           <w:numId w:val="7"/>
@@ -2771,7 +2881,7 @@
     </w:p>
     <w:p>
       <w:pPr>
-        <w:pStyle w:val="ListParagraph"/>
+        <w:pStyle w:val="Lijstalinea"/>
         <w:numPr>
           <w:ilvl w:val="0"/>
           <w:numId w:val="7"/>
@@ -2783,7 +2893,7 @@
     </w:p>
     <w:p>
       <w:pPr>
-        <w:pStyle w:val="ListParagraph"/>
+        <w:pStyle w:val="Lijstalinea"/>
         <w:numPr>
           <w:ilvl w:val="0"/>
           <w:numId w:val="7"/>
@@ -2795,19 +2905,20 @@
     </w:p>
     <w:p>
       <w:pPr>
-        <w:pStyle w:val="ListParagraph"/>
+        <w:pStyle w:val="Lijstalinea"/>
         <w:numPr>
           <w:ilvl w:val="0"/>
           <w:numId w:val="7"/>
         </w:numPr>
       </w:pPr>
       <w:r>
+        <w:lastRenderedPageBreak/>
         <w:t xml:space="preserve">Merk </w:t>
       </w:r>
     </w:p>
     <w:p>
       <w:pPr>
-        <w:pStyle w:val="ListParagraph"/>
+        <w:pStyle w:val="Lijstalinea"/>
         <w:numPr>
           <w:ilvl w:val="0"/>
           <w:numId w:val="7"/>
@@ -2819,7 +2930,7 @@
     </w:p>
     <w:p>
       <w:pPr>
-        <w:pStyle w:val="ListParagraph"/>
+        <w:pStyle w:val="Lijstalinea"/>
         <w:numPr>
           <w:ilvl w:val="0"/>
           <w:numId w:val="7"/>
@@ -2831,7 +2942,7 @@
     </w:p>
     <w:p>
       <w:pPr>
-        <w:pStyle w:val="ListParagraph"/>
+        <w:pStyle w:val="Lijstalinea"/>
         <w:numPr>
           <w:ilvl w:val="0"/>
           <w:numId w:val="7"/>
@@ -2843,7 +2954,7 @@
     </w:p>
     <w:p>
       <w:pPr>
-        <w:pStyle w:val="Heading1"/>
+        <w:pStyle w:val="Kop1"/>
         <w:jc w:val="center"/>
       </w:pPr>
     </w:p>
@@ -2888,16 +2999,13 @@
 <w:ftr xmlns:wpc="http://schemas.microsoft.com/office/word/2010/wordprocessingCanvas" xmlns:cx="http://schemas.microsoft.com/office/drawing/2014/chartex" xmlns:cx1="http://schemas.microsoft.com/office/drawing/2015/9/8/chartex" xmlns:cx2="http://schemas.microsoft.com/office/drawing/2015/10/21/chartex" xmlns:cx3="http://schemas.microsoft.com/office/drawing/2016/5/9/chartex" xmlns:cx4="http://schemas.microsoft.com/office/drawing/2016/5/10/chartex" xmlns:cx5="http://schemas.microsoft.com/office/drawing/2016/5/11/chartex" xmlns:cx6="http://schemas.microsoft.com/office/drawing/2016/5/12/chartex" xmlns:cx7="http://schemas.microsoft.com/office/drawing/2016/5/13/chartex" xmlns:cx8="http://schemas.microsoft.com/office/drawing/2016/5/14/chartex" xmlns:mc="http://schemas.openxmlformats.org/markup-compatibility/2006" xmlns:aink="http://schemas.microsoft.com/office/drawing/2016/ink" xmlns:am3d="http://schemas.microsoft.com/office/drawing/2017/model3d" xmlns:o="urn:schemas-microsoft-com:office:office" xmlns:r="http://schemas.openxmlformats.org/officeDocument/2006/relationships" xmlns:m="http://schemas.openxmlformats.org/officeDocument/2006/math" xmlns:v="urn:schemas-microsoft-com:vml" xmlns:wp14="http://schemas.microsoft.com/office/word/2010/wordprocessingDrawing" xmlns:wp="http://schemas.openxmlformats.org/drawingml/2006/wordprocessingDrawing" xmlns:w10="urn:schemas-microsoft-com:office:word" xmlns:w="http://schemas.openxmlformats.org/wordprocessingml/2006/main" xmlns:w14="http://schemas.microsoft.com/office/word/2010/wordml" xmlns:w15="http://schemas.microsoft.com/office/word/2012/wordml" xmlns:w16cex="http://schemas.microsoft.com/office/word/2018/wordml/cex" xmlns:w16cid="http://schemas.microsoft.com/office/word/2016/wordml/cid" xmlns:w16="http://schemas.microsoft.com/office/word/2018/wordml" xmlns:w16sdtdh="http://schemas.microsoft.com/office/word/2020/wordml/sdtdatahash" xmlns:w16se="http://schemas.microsoft.com/office/word/2015/wordml/symex" xmlns:wpg="http://schemas.microsoft.com/office/word/2010/wordprocessingGroup" xmlns:wpi="http://schemas.microsoft.com/office/word/2010/wordprocessingInk" xmlns:wne="http://schemas.microsoft.com/office/word/2006/wordml" xmlns:wps="http://schemas.microsoft.com/office/word/2010/wordprocessingShape" mc:Ignorable="w14 w15 w16se w16cid w16 w16cex w16sdtdh wp14">
   <w:p>
     <w:pPr>
-      <w:pStyle w:val="Footer"/>
+      <w:pStyle w:val="Voettekst"/>
     </w:pPr>
     <w:r>
       <w:t xml:space="preserve"> </w:t>
     </w:r>
     <w:r>
-      <w:t xml:space="preserve">      </w:t>
-    </w:r>
-    <w:r>
-      <w:t xml:space="preserve">- Dylan </w:t>
+      <w:t xml:space="preserve">      - Dylan </w:t>
     </w:r>
     <w:proofErr w:type="spellStart"/>
     <w:r>
@@ -2905,7 +3013,15 @@
     </w:r>
     <w:proofErr w:type="spellEnd"/>
     <w:r>
-      <w:t xml:space="preserve"> of ten Have  –  Tim Houtman  –  Emiel Vreemann –  </w:t>
+      <w:t xml:space="preserve"> of ten Have  –  Tim Houtman  –  Emiel </w:t>
+    </w:r>
+    <w:proofErr w:type="spellStart"/>
+    <w:r>
+      <w:t>Vreemann</w:t>
+    </w:r>
+    <w:proofErr w:type="spellEnd"/>
+    <w:r>
+      <w:t xml:space="preserve"> –  </w:t>
     </w:r>
     <w:proofErr w:type="spellStart"/>
     <w:r>
@@ -2913,29 +3029,15 @@
     </w:r>
     <w:proofErr w:type="spellEnd"/>
     <w:r>
-      <w:t xml:space="preserve"> </w:t>
-    </w:r>
-    <w:proofErr w:type="spellStart"/>
-    <w:r>
-      <w:t>Trouerbach</w:t>
-    </w:r>
-    <w:proofErr w:type="spellEnd"/>
-    <w:r>
-      <w:t xml:space="preserve"> -</w:t>
+      <w:t xml:space="preserve"> Trouerbach -</w:t>
     </w:r>
   </w:p>
   <w:p>
     <w:pPr>
-      <w:pStyle w:val="Footer"/>
+      <w:pStyle w:val="Voettekst"/>
     </w:pPr>
     <w:r>
-      <w:t xml:space="preserve">               </w:t>
-    </w:r>
-    <w:r>
-      <w:t xml:space="preserve">     </w:t>
-    </w:r>
-    <w:r>
-      <w:t xml:space="preserve">    - 0318584 -                        - 0303927 -             - 0321551 -              - 0312026 -</w:t>
+      <w:t xml:space="preserve">                        - 0318584 -                        - 0303927 -             - 0321551 -              - 0312026 -</w:t>
     </w:r>
   </w:p>
 </w:ftr>
@@ -2970,12 +3072,12 @@
 <w:hdr xmlns:wpc="http://schemas.microsoft.com/office/word/2010/wordprocessingCanvas" xmlns:cx="http://schemas.microsoft.com/office/drawing/2014/chartex" xmlns:cx1="http://schemas.microsoft.com/office/drawing/2015/9/8/chartex" xmlns:cx2="http://schemas.microsoft.com/office/drawing/2015/10/21/chartex" xmlns:cx3="http://schemas.microsoft.com/office/drawing/2016/5/9/chartex" xmlns:cx4="http://schemas.microsoft.com/office/drawing/2016/5/10/chartex" xmlns:cx5="http://schemas.microsoft.com/office/drawing/2016/5/11/chartex" xmlns:cx6="http://schemas.microsoft.com/office/drawing/2016/5/12/chartex" xmlns:cx7="http://schemas.microsoft.com/office/drawing/2016/5/13/chartex" xmlns:cx8="http://schemas.microsoft.com/office/drawing/2016/5/14/chartex" xmlns:mc="http://schemas.openxmlformats.org/markup-compatibility/2006" xmlns:aink="http://schemas.microsoft.com/office/drawing/2016/ink" xmlns:am3d="http://schemas.microsoft.com/office/drawing/2017/model3d" xmlns:o="urn:schemas-microsoft-com:office:office" xmlns:r="http://schemas.openxmlformats.org/officeDocument/2006/relationships" xmlns:m="http://schemas.openxmlformats.org/officeDocument/2006/math" xmlns:v="urn:schemas-microsoft-com:vml" xmlns:wp14="http://schemas.microsoft.com/office/word/2010/wordprocessingDrawing" xmlns:wp="http://schemas.openxmlformats.org/drawingml/2006/wordprocessingDrawing" xmlns:w10="urn:schemas-microsoft-com:office:word" xmlns:w="http://schemas.openxmlformats.org/wordprocessingml/2006/main" xmlns:w14="http://schemas.microsoft.com/office/word/2010/wordml" xmlns:w15="http://schemas.microsoft.com/office/word/2012/wordml" xmlns:w16cex="http://schemas.microsoft.com/office/word/2018/wordml/cex" xmlns:w16cid="http://schemas.microsoft.com/office/word/2016/wordml/cid" xmlns:w16="http://schemas.microsoft.com/office/word/2018/wordml" xmlns:w16sdtdh="http://schemas.microsoft.com/office/word/2020/wordml/sdtdatahash" xmlns:w16se="http://schemas.microsoft.com/office/word/2015/wordml/symex" xmlns:wpg="http://schemas.microsoft.com/office/word/2010/wordprocessingGroup" xmlns:wpi="http://schemas.microsoft.com/office/word/2010/wordprocessingInk" xmlns:wne="http://schemas.microsoft.com/office/word/2006/wordml" xmlns:wps="http://schemas.microsoft.com/office/word/2010/wordprocessingShape" mc:Ignorable="w14 w15 w16se w16cid w16 w16cex w16sdtdh wp14">
   <w:p>
     <w:pPr>
-      <w:pStyle w:val="Header"/>
+      <w:pStyle w:val="Koptekst"/>
     </w:pPr>
   </w:p>
   <w:p>
     <w:pPr>
-      <w:pStyle w:val="Header"/>
+      <w:pStyle w:val="Koptekst"/>
       <w:jc w:val="right"/>
     </w:pPr>
   </w:p>
@@ -3323,6 +3425,119 @@
     </w:lvl>
   </w:abstractNum>
   <w:abstractNum w:abstractNumId="3" w15:restartNumberingAfterBreak="0">
+    <w:nsid w:val="29DD3467"/>
+    <w:multiLevelType w:val="hybridMultilevel"/>
+    <w:tmpl w:val="3A7898F0"/>
+    <w:lvl w:ilvl="0" w:tplc="04130001">
+      <w:start w:val="1"/>
+      <w:numFmt w:val="bullet"/>
+      <w:lvlText w:val=""/>
+      <w:lvlJc w:val="left"/>
+      <w:pPr>
+        <w:ind w:left="720" w:hanging="360"/>
+      </w:pPr>
+      <w:rPr>
+        <w:rFonts w:ascii="Symbol" w:hAnsi="Symbol" w:hint="default"/>
+      </w:rPr>
+    </w:lvl>
+    <w:lvl w:ilvl="1" w:tplc="04130003" w:tentative="1">
+      <w:start w:val="1"/>
+      <w:numFmt w:val="bullet"/>
+      <w:lvlText w:val="o"/>
+      <w:lvlJc w:val="left"/>
+      <w:pPr>
+        <w:ind w:left="1440" w:hanging="360"/>
+      </w:pPr>
+      <w:rPr>
+        <w:rFonts w:ascii="Courier New" w:hAnsi="Courier New" w:cs="Courier New" w:hint="default"/>
+      </w:rPr>
+    </w:lvl>
+    <w:lvl w:ilvl="2" w:tplc="04130005" w:tentative="1">
+      <w:start w:val="1"/>
+      <w:numFmt w:val="bullet"/>
+      <w:lvlText w:val=""/>
+      <w:lvlJc w:val="left"/>
+      <w:pPr>
+        <w:ind w:left="2160" w:hanging="360"/>
+      </w:pPr>
+      <w:rPr>
+        <w:rFonts w:ascii="Wingdings" w:hAnsi="Wingdings" w:hint="default"/>
+      </w:rPr>
+    </w:lvl>
+    <w:lvl w:ilvl="3" w:tplc="04130001" w:tentative="1">
+      <w:start w:val="1"/>
+      <w:numFmt w:val="bullet"/>
+      <w:lvlText w:val=""/>
+      <w:lvlJc w:val="left"/>
+      <w:pPr>
+        <w:ind w:left="2880" w:hanging="360"/>
+      </w:pPr>
+      <w:rPr>
+        <w:rFonts w:ascii="Symbol" w:hAnsi="Symbol" w:hint="default"/>
+      </w:rPr>
+    </w:lvl>
+    <w:lvl w:ilvl="4" w:tplc="04130003" w:tentative="1">
+      <w:start w:val="1"/>
+      <w:numFmt w:val="bullet"/>
+      <w:lvlText w:val="o"/>
+      <w:lvlJc w:val="left"/>
+      <w:pPr>
+        <w:ind w:left="3600" w:hanging="360"/>
+      </w:pPr>
+      <w:rPr>
+        <w:rFonts w:ascii="Courier New" w:hAnsi="Courier New" w:cs="Courier New" w:hint="default"/>
+      </w:rPr>
+    </w:lvl>
+    <w:lvl w:ilvl="5" w:tplc="04130005" w:tentative="1">
+      <w:start w:val="1"/>
+      <w:numFmt w:val="bullet"/>
+      <w:lvlText w:val=""/>
+      <w:lvlJc w:val="left"/>
+      <w:pPr>
+        <w:ind w:left="4320" w:hanging="360"/>
+      </w:pPr>
+      <w:rPr>
+        <w:rFonts w:ascii="Wingdings" w:hAnsi="Wingdings" w:hint="default"/>
+      </w:rPr>
+    </w:lvl>
+    <w:lvl w:ilvl="6" w:tplc="04130001" w:tentative="1">
+      <w:start w:val="1"/>
+      <w:numFmt w:val="bullet"/>
+      <w:lvlText w:val=""/>
+      <w:lvlJc w:val="left"/>
+      <w:pPr>
+        <w:ind w:left="5040" w:hanging="360"/>
+      </w:pPr>
+      <w:rPr>
+        <w:rFonts w:ascii="Symbol" w:hAnsi="Symbol" w:hint="default"/>
+      </w:rPr>
+    </w:lvl>
+    <w:lvl w:ilvl="7" w:tplc="04130003" w:tentative="1">
+      <w:start w:val="1"/>
+      <w:numFmt w:val="bullet"/>
+      <w:lvlText w:val="o"/>
+      <w:lvlJc w:val="left"/>
+      <w:pPr>
+        <w:ind w:left="5760" w:hanging="360"/>
+      </w:pPr>
+      <w:rPr>
+        <w:rFonts w:ascii="Courier New" w:hAnsi="Courier New" w:cs="Courier New" w:hint="default"/>
+      </w:rPr>
+    </w:lvl>
+    <w:lvl w:ilvl="8" w:tplc="04130005" w:tentative="1">
+      <w:start w:val="1"/>
+      <w:numFmt w:val="bullet"/>
+      <w:lvlText w:val=""/>
+      <w:lvlJc w:val="left"/>
+      <w:pPr>
+        <w:ind w:left="6480" w:hanging="360"/>
+      </w:pPr>
+      <w:rPr>
+        <w:rFonts w:ascii="Wingdings" w:hAnsi="Wingdings" w:hint="default"/>
+      </w:rPr>
+    </w:lvl>
+  </w:abstractNum>
+  <w:abstractNum w:abstractNumId="4" w15:restartNumberingAfterBreak="0">
     <w:nsid w:val="33C30F70"/>
     <w:multiLevelType w:val="hybridMultilevel"/>
     <w:tmpl w:val="1A8E3402"/>
@@ -3434,7 +3649,7 @@
       </w:rPr>
     </w:lvl>
   </w:abstractNum>
-  <w:abstractNum w:abstractNumId="4" w15:restartNumberingAfterBreak="0">
+  <w:abstractNum w:abstractNumId="5" w15:restartNumberingAfterBreak="0">
     <w:nsid w:val="3A307808"/>
     <w:multiLevelType w:val="hybridMultilevel"/>
     <w:tmpl w:val="A7FE51F2"/>
@@ -3522,7 +3737,7 @@
       </w:pPr>
     </w:lvl>
   </w:abstractNum>
-  <w:abstractNum w:abstractNumId="5" w15:restartNumberingAfterBreak="0">
+  <w:abstractNum w:abstractNumId="6" w15:restartNumberingAfterBreak="0">
     <w:nsid w:val="5A6177D1"/>
     <w:multiLevelType w:val="hybridMultilevel"/>
     <w:tmpl w:val="88FCA856"/>
@@ -3634,7 +3849,7 @@
       </w:rPr>
     </w:lvl>
   </w:abstractNum>
-  <w:abstractNum w:abstractNumId="6" w15:restartNumberingAfterBreak="0">
+  <w:abstractNum w:abstractNumId="7" w15:restartNumberingAfterBreak="0">
     <w:nsid w:val="7FD313A1"/>
     <w:multiLevelType w:val="hybridMultilevel"/>
     <w:tmpl w:val="1DE67DF8"/>
@@ -3724,7 +3939,7 @@
     </w:lvl>
   </w:abstractNum>
   <w:num w:numId="1">
-    <w:abstractNumId w:val="5"/>
+    <w:abstractNumId w:val="6"/>
   </w:num>
   <w:num w:numId="2">
     <w:abstractNumId w:val="2"/>
@@ -3736,12 +3951,15 @@
     <w:abstractNumId w:val="1"/>
   </w:num>
   <w:num w:numId="5">
-    <w:abstractNumId w:val="6"/>
+    <w:abstractNumId w:val="7"/>
   </w:num>
   <w:num w:numId="6">
+    <w:abstractNumId w:val="5"/>
+  </w:num>
+  <w:num w:numId="7">
     <w:abstractNumId w:val="4"/>
   </w:num>
-  <w:num w:numId="7">
+  <w:num w:numId="8">
     <w:abstractNumId w:val="3"/>
   </w:num>
 </w:numbering>
@@ -4142,16 +4360,16 @@
     <w:lsdException w:name="Unresolved Mention" w:semiHidden="1" w:unhideWhenUsed="1"/>
     <w:lsdException w:name="Smart Link" w:semiHidden="1" w:unhideWhenUsed="1"/>
   </w:latentStyles>
-  <w:style w:type="paragraph" w:default="1" w:styleId="Normal">
+  <w:style w:type="paragraph" w:default="1" w:styleId="Standaard">
     <w:name w:val="Normal"/>
     <w:qFormat/>
     <w:rsid w:val="00161F77"/>
   </w:style>
-  <w:style w:type="paragraph" w:styleId="Heading1">
+  <w:style w:type="paragraph" w:styleId="Kop1">
     <w:name w:val="heading 1"/>
-    <w:basedOn w:val="Normal"/>
-    <w:next w:val="Normal"/>
-    <w:link w:val="Heading1Char"/>
+    <w:basedOn w:val="Standaard"/>
+    <w:next w:val="Standaard"/>
+    <w:link w:val="Kop1Char"/>
     <w:uiPriority w:val="9"/>
     <w:qFormat/>
     <w:rsid w:val="004A3A9B"/>
@@ -4168,11 +4386,11 @@
       <w:szCs w:val="32"/>
     </w:rPr>
   </w:style>
-  <w:style w:type="paragraph" w:styleId="Heading2">
+  <w:style w:type="paragraph" w:styleId="Kop2">
     <w:name w:val="heading 2"/>
-    <w:basedOn w:val="Normal"/>
-    <w:next w:val="Normal"/>
-    <w:link w:val="Heading2Char"/>
+    <w:basedOn w:val="Standaard"/>
+    <w:next w:val="Standaard"/>
+    <w:link w:val="Kop2Char"/>
     <w:uiPriority w:val="9"/>
     <w:unhideWhenUsed/>
     <w:qFormat/>
@@ -4190,13 +4408,13 @@
       <w:szCs w:val="26"/>
     </w:rPr>
   </w:style>
-  <w:style w:type="character" w:default="1" w:styleId="DefaultParagraphFont">
+  <w:style w:type="character" w:default="1" w:styleId="Standaardalinea-lettertype">
     <w:name w:val="Default Paragraph Font"/>
     <w:uiPriority w:val="1"/>
     <w:semiHidden/>
     <w:unhideWhenUsed/>
   </w:style>
-  <w:style w:type="table" w:default="1" w:styleId="TableNormal">
+  <w:style w:type="table" w:default="1" w:styleId="Standaardtabel">
     <w:name w:val="Normal Table"/>
     <w:uiPriority w:val="99"/>
     <w:semiHidden/>
@@ -4211,7 +4429,7 @@
       </w:tblCellMar>
     </w:tblPr>
   </w:style>
-  <w:style w:type="numbering" w:default="1" w:styleId="NoList">
+  <w:style w:type="numbering" w:default="1" w:styleId="Geenlijst">
     <w:name w:val="No List"/>
     <w:uiPriority w:val="99"/>
     <w:semiHidden/>
@@ -4219,7 +4437,7 @@
   </w:style>
   <w:style w:type="character" w:styleId="Hyperlink">
     <w:name w:val="Hyperlink"/>
-    <w:basedOn w:val="DefaultParagraphFont"/>
+    <w:basedOn w:val="Standaardalinea-lettertype"/>
     <w:uiPriority w:val="99"/>
     <w:unhideWhenUsed/>
     <w:rsid w:val="004A3A9B"/>
@@ -4228,9 +4446,9 @@
       <w:u w:val="single"/>
     </w:rPr>
   </w:style>
-  <w:style w:type="character" w:styleId="UnresolvedMention">
+  <w:style w:type="character" w:styleId="Onopgelostemelding">
     <w:name w:val="Unresolved Mention"/>
-    <w:basedOn w:val="DefaultParagraphFont"/>
+    <w:basedOn w:val="Standaardalinea-lettertype"/>
     <w:uiPriority w:val="99"/>
     <w:semiHidden/>
     <w:unhideWhenUsed/>
@@ -4240,10 +4458,10 @@
       <w:shd w:val="clear" w:color="auto" w:fill="E1DFDD"/>
     </w:rPr>
   </w:style>
-  <w:style w:type="paragraph" w:styleId="Header">
+  <w:style w:type="paragraph" w:styleId="Koptekst">
     <w:name w:val="header"/>
-    <w:basedOn w:val="Normal"/>
-    <w:link w:val="HeaderChar"/>
+    <w:basedOn w:val="Standaard"/>
+    <w:link w:val="KoptekstChar"/>
     <w:uiPriority w:val="99"/>
     <w:unhideWhenUsed/>
     <w:rsid w:val="004A3A9B"/>
@@ -4255,17 +4473,17 @@
       <w:spacing w:after="0" w:line="240" w:lineRule="auto"/>
     </w:pPr>
   </w:style>
-  <w:style w:type="character" w:customStyle="1" w:styleId="HeaderChar">
-    <w:name w:val="Header Char"/>
-    <w:basedOn w:val="DefaultParagraphFont"/>
-    <w:link w:val="Header"/>
+  <w:style w:type="character" w:customStyle="1" w:styleId="KoptekstChar">
+    <w:name w:val="Koptekst Char"/>
+    <w:basedOn w:val="Standaardalinea-lettertype"/>
+    <w:link w:val="Koptekst"/>
     <w:uiPriority w:val="99"/>
     <w:rsid w:val="004A3A9B"/>
   </w:style>
-  <w:style w:type="paragraph" w:styleId="Footer">
+  <w:style w:type="paragraph" w:styleId="Voettekst">
     <w:name w:val="footer"/>
-    <w:basedOn w:val="Normal"/>
-    <w:link w:val="FooterChar"/>
+    <w:basedOn w:val="Standaard"/>
+    <w:link w:val="VoettekstChar"/>
     <w:uiPriority w:val="99"/>
     <w:unhideWhenUsed/>
     <w:rsid w:val="004A3A9B"/>
@@ -4277,17 +4495,17 @@
       <w:spacing w:after="0" w:line="240" w:lineRule="auto"/>
     </w:pPr>
   </w:style>
-  <w:style w:type="character" w:customStyle="1" w:styleId="FooterChar">
-    <w:name w:val="Footer Char"/>
-    <w:basedOn w:val="DefaultParagraphFont"/>
-    <w:link w:val="Footer"/>
+  <w:style w:type="character" w:customStyle="1" w:styleId="VoettekstChar">
+    <w:name w:val="Voettekst Char"/>
+    <w:basedOn w:val="Standaardalinea-lettertype"/>
+    <w:link w:val="Voettekst"/>
     <w:uiPriority w:val="99"/>
     <w:rsid w:val="004A3A9B"/>
   </w:style>
-  <w:style w:type="character" w:customStyle="1" w:styleId="Heading1Char">
-    <w:name w:val="Heading 1 Char"/>
-    <w:basedOn w:val="DefaultParagraphFont"/>
-    <w:link w:val="Heading1"/>
+  <w:style w:type="character" w:customStyle="1" w:styleId="Kop1Char">
+    <w:name w:val="Kop 1 Char"/>
+    <w:basedOn w:val="Standaardalinea-lettertype"/>
+    <w:link w:val="Kop1"/>
     <w:uiPriority w:val="9"/>
     <w:rsid w:val="004A3A9B"/>
     <w:rPr>
@@ -4297,10 +4515,10 @@
       <w:szCs w:val="32"/>
     </w:rPr>
   </w:style>
-  <w:style w:type="paragraph" w:styleId="TOCHeading">
+  <w:style w:type="paragraph" w:styleId="Kopvaninhoudsopgave">
     <w:name w:val="TOC Heading"/>
-    <w:basedOn w:val="Heading1"/>
-    <w:next w:val="Normal"/>
+    <w:basedOn w:val="Kop1"/>
+    <w:next w:val="Standaard"/>
     <w:uiPriority w:val="39"/>
     <w:unhideWhenUsed/>
     <w:qFormat/>
@@ -4312,11 +4530,11 @@
       <w:lang w:eastAsia="nl-NL"/>
     </w:rPr>
   </w:style>
-  <w:style w:type="paragraph" w:styleId="Title">
+  <w:style w:type="paragraph" w:styleId="Titel">
     <w:name w:val="Title"/>
-    <w:basedOn w:val="Normal"/>
-    <w:next w:val="Normal"/>
-    <w:link w:val="TitleChar"/>
+    <w:basedOn w:val="Standaard"/>
+    <w:next w:val="Standaard"/>
+    <w:link w:val="TitelChar"/>
     <w:uiPriority w:val="10"/>
     <w:qFormat/>
     <w:rsid w:val="00D61217"/>
@@ -4332,10 +4550,10 @@
       <w:szCs w:val="56"/>
     </w:rPr>
   </w:style>
-  <w:style w:type="character" w:customStyle="1" w:styleId="TitleChar">
-    <w:name w:val="Title Char"/>
-    <w:basedOn w:val="DefaultParagraphFont"/>
-    <w:link w:val="Title"/>
+  <w:style w:type="character" w:customStyle="1" w:styleId="TitelChar">
+    <w:name w:val="Titel Char"/>
+    <w:basedOn w:val="Standaardalinea-lettertype"/>
+    <w:link w:val="Titel"/>
     <w:uiPriority w:val="10"/>
     <w:rsid w:val="00D61217"/>
     <w:rPr>
@@ -4346,10 +4564,10 @@
       <w:szCs w:val="56"/>
     </w:rPr>
   </w:style>
-  <w:style w:type="paragraph" w:styleId="TOC1">
+  <w:style w:type="paragraph" w:styleId="Inhopg1">
     <w:name w:val="toc 1"/>
-    <w:basedOn w:val="Normal"/>
-    <w:next w:val="Normal"/>
+    <w:basedOn w:val="Standaard"/>
+    <w:next w:val="Standaard"/>
     <w:autoRedefine/>
     <w:uiPriority w:val="39"/>
     <w:unhideWhenUsed/>
@@ -4358,10 +4576,10 @@
       <w:spacing w:after="100"/>
     </w:pPr>
   </w:style>
-  <w:style w:type="character" w:customStyle="1" w:styleId="Heading2Char">
-    <w:name w:val="Heading 2 Char"/>
-    <w:basedOn w:val="DefaultParagraphFont"/>
-    <w:link w:val="Heading2"/>
+  <w:style w:type="character" w:customStyle="1" w:styleId="Kop2Char">
+    <w:name w:val="Kop 2 Char"/>
+    <w:basedOn w:val="Standaardalinea-lettertype"/>
+    <w:link w:val="Kop2"/>
     <w:uiPriority w:val="9"/>
     <w:rsid w:val="006C4A38"/>
     <w:rPr>
@@ -4371,10 +4589,10 @@
       <w:szCs w:val="26"/>
     </w:rPr>
   </w:style>
-  <w:style w:type="paragraph" w:styleId="TOC2">
+  <w:style w:type="paragraph" w:styleId="Inhopg2">
     <w:name w:val="toc 2"/>
-    <w:basedOn w:val="Normal"/>
-    <w:next w:val="Normal"/>
+    <w:basedOn w:val="Standaard"/>
+    <w:next w:val="Standaard"/>
     <w:autoRedefine/>
     <w:uiPriority w:val="39"/>
     <w:unhideWhenUsed/>
@@ -4386,12 +4604,12 @@
   </w:style>
   <w:style w:type="character" w:customStyle="1" w:styleId="normaltextrun">
     <w:name w:val="normaltextrun"/>
-    <w:basedOn w:val="DefaultParagraphFont"/>
+    <w:basedOn w:val="Standaardalinea-lettertype"/>
     <w:rsid w:val="00DF7531"/>
   </w:style>
-  <w:style w:type="paragraph" w:styleId="ListParagraph">
+  <w:style w:type="paragraph" w:styleId="Lijstalinea">
     <w:name w:val="List Paragraph"/>
-    <w:basedOn w:val="Normal"/>
+    <w:basedOn w:val="Standaard"/>
     <w:uiPriority w:val="34"/>
     <w:qFormat/>
     <w:rsid w:val="0033134F"/>
@@ -4400,9 +4618,9 @@
       <w:contextualSpacing/>
     </w:pPr>
   </w:style>
-  <w:style w:type="table" w:styleId="TableGrid">
+  <w:style w:type="table" w:styleId="Tabelraster">
     <w:name w:val="Table Grid"/>
-    <w:basedOn w:val="TableNormal"/>
+    <w:basedOn w:val="Standaardtabel"/>
     <w:uiPriority w:val="39"/>
     <w:rsid w:val="00073786"/>
     <w:pPr>

</xml_diff>

<commit_message>
MOSCOW toegevoegd aan de PVE
</commit_message>
<xml_diff>
--- a/Documentatie/CCSB_PVE.docx
+++ b/Documentatie/CCSB_PVE.docx
@@ -2071,38 +2071,6 @@
     </w:p>
     <w:p>
       <w:pPr>
-        <w:rPr>
-          <w:sz w:val="28"/>
-          <w:szCs w:val="28"/>
-        </w:rPr>
-      </w:pPr>
-    </w:p>
-    <w:p>
-      <w:pPr>
-        <w:rPr>
-          <w:sz w:val="28"/>
-          <w:szCs w:val="28"/>
-        </w:rPr>
-      </w:pPr>
-    </w:p>
-    <w:p>
-      <w:pPr>
-        <w:rPr>
-          <w:sz w:val="28"/>
-          <w:szCs w:val="28"/>
-        </w:rPr>
-      </w:pPr>
-    </w:p>
-    <w:p>
-      <w:pPr>
-        <w:rPr>
-          <w:sz w:val="28"/>
-          <w:szCs w:val="28"/>
-        </w:rPr>
-      </w:pPr>
-    </w:p>
-    <w:p>
-      <w:pPr>
         <w:pStyle w:val="Titel"/>
       </w:pPr>
     </w:p>
@@ -2476,77 +2444,6 @@
     </w:p>
     <w:p>
       <w:pPr>
-        <w:rPr>
-          <w:sz w:val="28"/>
-          <w:szCs w:val="28"/>
-        </w:rPr>
-      </w:pPr>
-    </w:p>
-    <w:p>
-      <w:pPr>
-        <w:rPr>
-          <w:sz w:val="28"/>
-          <w:szCs w:val="28"/>
-        </w:rPr>
-      </w:pPr>
-    </w:p>
-    <w:p>
-      <w:pPr>
-        <w:rPr>
-          <w:sz w:val="28"/>
-          <w:szCs w:val="28"/>
-        </w:rPr>
-      </w:pPr>
-    </w:p>
-    <w:p>
-      <w:pPr>
-        <w:rPr>
-          <w:sz w:val="28"/>
-          <w:szCs w:val="28"/>
-        </w:rPr>
-      </w:pPr>
-    </w:p>
-    <w:p>
-      <w:pPr>
-        <w:rPr>
-          <w:sz w:val="28"/>
-          <w:szCs w:val="28"/>
-        </w:rPr>
-      </w:pPr>
-    </w:p>
-    <w:p>
-      <w:pPr>
-        <w:rPr>
-          <w:sz w:val="28"/>
-          <w:szCs w:val="28"/>
-        </w:rPr>
-      </w:pPr>
-    </w:p>
-    <w:p>
-      <w:pPr>
-        <w:rPr>
-          <w:sz w:val="28"/>
-          <w:szCs w:val="28"/>
-        </w:rPr>
-      </w:pPr>
-    </w:p>
-    <w:p>
-      <w:pPr>
-        <w:pStyle w:val="Kop1"/>
-        <w:jc w:val="center"/>
-        <w:rPr>
-          <w:b/>
-          <w:bCs/>
-          <w:color w:val="D9151B"/>
-          <w:sz w:val="56"/>
-          <w:szCs w:val="56"/>
-        </w:rPr>
-      </w:pPr>
-    </w:p>
-    <w:p/>
-    <w:p/>
-    <w:p>
-      <w:pPr>
         <w:pStyle w:val="Kop1"/>
         <w:rPr>
           <w:b/>
@@ -2565,6 +2462,7 @@
           <w:sz w:val="56"/>
           <w:szCs w:val="56"/>
         </w:rPr>
+        <w:lastRenderedPageBreak/>
         <w:t>De vormgeving</w:t>
       </w:r>
       <w:bookmarkEnd w:id="4"/>
@@ -2758,6 +2656,7 @@
     <w:p/>
     <w:p>
       <w:r>
+        <w:lastRenderedPageBreak/>
         <w:t xml:space="preserve">In de CCSB website kun je als klant een account aanmaken. Hier komt een kalender in te staan waar klanten kunnen neerzetten wanneer ze hun camper of caravan kunnen ophalen of brengen. Klanten kunnen alleen 2 dagen van te voren aangeven wanneer ze hun caravan willen ophalen of brengen. Ook zijn de kalenders individueel gekoppeld aan de klanten dus klanten kunnen alleen hun eigen kalender zien. </w:t>
       </w:r>
     </w:p>
@@ -2912,7 +2811,6 @@
         </w:numPr>
       </w:pPr>
       <w:r>
-        <w:lastRenderedPageBreak/>
         <w:t xml:space="preserve">Merk </w:t>
       </w:r>
     </w:p>

</xml_diff>

<commit_message>
Nagekeken versie van de PVE
</commit_message>
<xml_diff>
--- a/Documentatie/CCSB_PVE.docx
+++ b/Documentatie/CCSB_PVE.docx
@@ -1174,13 +1174,46 @@
         <w:t xml:space="preserve">Carlo van der Stal is de eigenaar van een camper- en caravanstalling in Bentelo. </w:t>
       </w:r>
       <w:r>
-        <w:t>Omdat deze business voor Carlo een nevenfunctie is wilt hij graag dat er een website voor hem word gemaakt met meerdere functies zoals een inlog systeem, afspraak systeem een korte catalogus van de voertuigen en een geautomatiseerd email systeem</w:t>
-      </w:r>
-      <w:r>
-        <w:t xml:space="preserve"> dat niet alleen Carlo maar ook de klant informeert met alle</w:t>
-      </w:r>
-      <w:r>
-        <w:t xml:space="preserve"> nodige informatie (NAW, Voertuig, datum &amp; tijd, etc..).</w:t>
+        <w:t>Omdat deze business voor Carlo een nevenfunctie is</w:t>
+      </w:r>
+      <w:r>
+        <w:t>,</w:t>
+      </w:r>
+      <w:r>
+        <w:t xml:space="preserve"> wil hij graag dat er een website voor hem word</w:t>
+      </w:r>
+      <w:r>
+        <w:t>t</w:t>
+      </w:r>
+      <w:r>
+        <w:t xml:space="preserve"> gemaakt</w:t>
+      </w:r>
+      <w:r>
+        <w:t>.</w:t>
+      </w:r>
+      <w:r>
+        <w:t xml:space="preserve"> met meerdere functies zoals een inlog systeem, afspraak systeem</w:t>
+      </w:r>
+      <w:r>
+        <w:t>,</w:t>
+      </w:r>
+      <w:r>
+        <w:t xml:space="preserve"> korte catalogus van de voertuigen en een geautomatiseerd email systeem</w:t>
+      </w:r>
+      <w:r>
+        <w:t>. Dit zal</w:t>
+      </w:r>
+      <w:r>
+        <w:t xml:space="preserve"> niet alleen Carlo maar ook de klant informeert met alle</w:t>
+      </w:r>
+      <w:r>
+        <w:t xml:space="preserve"> nodige informatie (NAW, Voertuig, datum &amp; tijd, etc.</w:t>
+      </w:r>
+      <w:r>
+        <w:t>.</w:t>
+      </w:r>
+      <w:r>
+        <w:t>.).</w:t>
       </w:r>
     </w:p>
     <w:p>
@@ -1304,14 +1337,12 @@
             <w:r>
               <w:t xml:space="preserve">Giovanni </w:t>
             </w:r>
-            <w:proofErr w:type="spellStart"/>
             <w:r>
               <w:t>T</w:t>
             </w:r>
             <w:r>
               <w:t>rouerbach</w:t>
             </w:r>
-            <w:proofErr w:type="spellEnd"/>
           </w:p>
         </w:tc>
         <w:tc>
@@ -1354,14 +1385,12 @@
             <w:r>
               <w:t xml:space="preserve">Giovanni </w:t>
             </w:r>
-            <w:proofErr w:type="spellStart"/>
             <w:r>
               <w:t>T</w:t>
             </w:r>
             <w:r>
               <w:t>rouerbach</w:t>
             </w:r>
-            <w:proofErr w:type="spellEnd"/>
           </w:p>
         </w:tc>
         <w:tc>
@@ -1402,13 +1431,8 @@
           </w:tcPr>
           <w:p>
             <w:r>
-              <w:t xml:space="preserve">Emiel </w:t>
-            </w:r>
-            <w:proofErr w:type="spellStart"/>
-            <w:r>
-              <w:t>Vreemann</w:t>
-            </w:r>
-            <w:proofErr w:type="spellEnd"/>
+              <w:t>Emiel Vreemann</w:t>
+            </w:r>
           </w:p>
         </w:tc>
         <w:tc>
@@ -1491,7 +1515,7 @@
           </w:tcPr>
           <w:p>
             <w:r>
-              <w:t>Groep</w:t>
+              <w:t>Team</w:t>
             </w:r>
           </w:p>
         </w:tc>
@@ -1500,11 +1524,51 @@
             <w:tcW w:w="2254" w:type="dxa"/>
           </w:tcPr>
           <w:p>
-            <w:proofErr w:type="spellStart"/>
             <w:r>
               <w:t>MoSCoW</w:t>
             </w:r>
-            <w:proofErr w:type="spellEnd"/>
+          </w:p>
+        </w:tc>
+      </w:tr>
+      <w:tr>
+        <w:tc>
+          <w:tcPr>
+            <w:tcW w:w="2254" w:type="dxa"/>
+          </w:tcPr>
+          <w:p>
+            <w:r>
+              <w:t>1</w:t>
+            </w:r>
+          </w:p>
+        </w:tc>
+        <w:tc>
+          <w:tcPr>
+            <w:tcW w:w="2254" w:type="dxa"/>
+          </w:tcPr>
+          <w:p>
+            <w:r>
+              <w:t>8/9/2021</w:t>
+            </w:r>
+          </w:p>
+        </w:tc>
+        <w:tc>
+          <w:tcPr>
+            <w:tcW w:w="2254" w:type="dxa"/>
+          </w:tcPr>
+          <w:p>
+            <w:r>
+              <w:t>Team</w:t>
+            </w:r>
+          </w:p>
+        </w:tc>
+        <w:tc>
+          <w:tcPr>
+            <w:tcW w:w="2254" w:type="dxa"/>
+          </w:tcPr>
+          <w:p>
+            <w:r>
+              <w:t>Nagekeken</w:t>
+            </w:r>
           </w:p>
         </w:tc>
       </w:tr>
@@ -1570,50 +1634,89 @@
         <w:t>CCSD</w:t>
       </w:r>
       <w:r>
-        <w:t xml:space="preserve"> website. Dit word uitgewerkt om duidelijk te behouden over wat het project gaat worden tussen de opdracht gever en de werknemer. De functionaliteiten worden behandeld, De </w:t>
-      </w:r>
-      <w:proofErr w:type="spellStart"/>
-      <w:r>
-        <w:t>MoSCoW</w:t>
-      </w:r>
-      <w:proofErr w:type="spellEnd"/>
-      <w:r>
-        <w:t xml:space="preserve"> methode, de vormgeving en de informatie. Bij de functionaliteiten worden de functionaliteiten van de website gerealiseerd. Bij de </w:t>
-      </w:r>
-      <w:proofErr w:type="spellStart"/>
-      <w:r>
-        <w:t>MoSCoW</w:t>
-      </w:r>
-      <w:proofErr w:type="spellEnd"/>
-      <w:r>
-        <w:t xml:space="preserve"> methode word er behandeld welke functionaliteiten </w:t>
-      </w:r>
-      <w:r>
-        <w:t xml:space="preserve">een must have, </w:t>
-      </w:r>
-      <w:proofErr w:type="spellStart"/>
-      <w:r>
-        <w:t>should</w:t>
-      </w:r>
-      <w:proofErr w:type="spellEnd"/>
-      <w:r>
-        <w:t xml:space="preserve"> have, </w:t>
-      </w:r>
-      <w:proofErr w:type="spellStart"/>
-      <w:r>
-        <w:t>could</w:t>
-      </w:r>
-      <w:proofErr w:type="spellEnd"/>
-      <w:r>
-        <w:t xml:space="preserve"> have en </w:t>
-      </w:r>
-      <w:proofErr w:type="spellStart"/>
-      <w:r>
-        <w:t>won’t</w:t>
-      </w:r>
-      <w:proofErr w:type="spellEnd"/>
-      <w:r>
-        <w:t xml:space="preserve"> have zijn. Bij vormgeving komt een uitleg te staan over de design en look van de website. Ook staat er een uitgewerkte design als een idee van hoe alles eruit gaat zien.</w:t>
+        <w:t xml:space="preserve"> website. </w:t>
+      </w:r>
+      <w:r>
+        <w:t xml:space="preserve">Dit </w:t>
+      </w:r>
+      <w:r>
+        <w:t xml:space="preserve">document </w:t>
+      </w:r>
+      <w:r>
+        <w:t>word</w:t>
+      </w:r>
+      <w:r>
+        <w:t>t</w:t>
+      </w:r>
+      <w:r>
+        <w:t xml:space="preserve"> uitgewerkt om duidelijk</w:t>
+      </w:r>
+      <w:r>
+        <w:t>heid</w:t>
+      </w:r>
+      <w:r>
+        <w:t xml:space="preserve"> te behouden</w:t>
+      </w:r>
+      <w:r>
+        <w:t xml:space="preserve"> </w:t>
+      </w:r>
+      <w:r>
+        <w:t>tussen de opdrachtgever en de werknemer.</w:t>
+      </w:r>
+      <w:r>
+        <w:t xml:space="preserve"> De functionaliteiten,</w:t>
+      </w:r>
+      <w:r>
+        <w:t xml:space="preserve"> </w:t>
+      </w:r>
+      <w:r>
+        <w:t>MoSCoW methode, vormgeving en de informatie</w:t>
+      </w:r>
+      <w:r>
+        <w:t xml:space="preserve"> worden behandeld in dit document</w:t>
+      </w:r>
+      <w:r>
+        <w:t xml:space="preserve">. Bij </w:t>
+      </w:r>
+      <w:r>
+        <w:t>het kopje “</w:t>
+      </w:r>
+      <w:r>
+        <w:rPr>
+          <w:i/>
+          <w:iCs/>
+        </w:rPr>
+        <w:t>Functionaliteiten</w:t>
+      </w:r>
+      <w:r>
+        <w:t xml:space="preserve">” </w:t>
+      </w:r>
+      <w:r>
+        <w:t>worden de functionaliteiten</w:t>
+      </w:r>
+      <w:r>
+        <w:t xml:space="preserve"> van de website </w:t>
+      </w:r>
+      <w:r>
+        <w:t>opgenoemd</w:t>
+      </w:r>
+      <w:r>
+        <w:t xml:space="preserve">. </w:t>
+      </w:r>
+      <w:r>
+        <w:t>D</w:t>
+      </w:r>
+      <w:r>
+        <w:t xml:space="preserve">e MoSCoW methode </w:t>
+      </w:r>
+      <w:r>
+        <w:t xml:space="preserve">gaat over </w:t>
+      </w:r>
+      <w:r>
+        <w:t xml:space="preserve">welke functionaliteiten </w:t>
+      </w:r>
+      <w:r>
+        <w:t>een must have, should have, could have en won’t have zijn. Bij vormgeving komt een uitleg te staan over de design en look van de website. Ook staat er een uitgewerkte design als een idee van hoe alles eruit gaat zien.</w:t>
       </w:r>
     </w:p>
     <w:p>
@@ -1681,7 +1784,13 @@
       </w:r>
       <w:r>
         <w:br/>
-        <w:t>Deze functionaliteiten bevatten:</w:t>
+        <w:t>Deze functionaliteiten</w:t>
+      </w:r>
+      <w:r>
+        <w:t xml:space="preserve"> zijn</w:t>
+      </w:r>
+      <w:r>
+        <w:t>:</w:t>
       </w:r>
     </w:p>
     <w:p>
@@ -1693,7 +1802,16 @@
         </w:numPr>
       </w:pPr>
       <w:r>
-        <w:t>Zodra een klant een afspraak in de agenda zet dient daarvan een e-mail te worden verstuurd naar zowel Carlo als naar de klant.</w:t>
+        <w:t>K</w:t>
+      </w:r>
+      <w:r>
+        <w:t xml:space="preserve">lant </w:t>
+      </w:r>
+      <w:r>
+        <w:t>kan afspraak online invoeren</w:t>
+      </w:r>
+      <w:r>
+        <w:t>.</w:t>
       </w:r>
     </w:p>
     <w:p>
@@ -1705,7 +1823,16 @@
         </w:numPr>
       </w:pPr>
       <w:r>
-        <w:t>en afspraak kan door de klant worden gecanceld. Ook daarvan dient een bevestiging per email te worden verstuurd.</w:t>
+        <w:t>A</w:t>
+      </w:r>
+      <w:r>
+        <w:t>fspra</w:t>
+      </w:r>
+      <w:r>
+        <w:t>ken</w:t>
+      </w:r>
+      <w:r>
+        <w:t xml:space="preserve"> kan door de klant worden gecanceld.</w:t>
       </w:r>
     </w:p>
     <w:p>
@@ -1729,7 +1856,7 @@
         </w:numPr>
       </w:pPr>
       <w:r>
-        <w:t>Contracten gelden per jaar. Mocht een klant het contract willen beëindigen (bijvoorbeeld omdat het voertuig is verkocht) dan vind geen terugbetaling plaats, maar vanaf de dag waarop het contract is afgelopen komt wel weer een plaats beschikbaar. Beëindigen van een contract kan de klant alleen telefonisch doen.</w:t>
+        <w:t>Een klant kan een contract beëindigen.</w:t>
       </w:r>
     </w:p>
     <w:p>
@@ -1741,7 +1868,16 @@
         </w:numPr>
       </w:pPr>
       <w:r>
-        <w:t>Een contract gaat in op de datum waarop de klant het voertuig voor het eerst komt brengen. Op dat moment dient een betaling plaats te vinden ter grootte van het resterende deel van het jaar. Contracten worden automatisch verlengd per 1 januari als het niet is opgezegd door de klant. Begin januari wordt naar alle klanten per e-mail een factuur gestuurd voor het nieuwe kalenderjaar.</w:t>
+        <w:t xml:space="preserve">Contracten </w:t>
+      </w:r>
+      <w:r>
+        <w:t>worden automatisch verlengd per 1 januar</w:t>
+      </w:r>
+      <w:r>
+        <w:t>i</w:t>
+      </w:r>
+      <w:r>
+        <w:t>.</w:t>
       </w:r>
     </w:p>
     <w:p>
@@ -1753,7 +1889,13 @@
         </w:numPr>
       </w:pPr>
       <w:r>
-        <w:t>Carlo of zijn vrouw voegen zelf de klant- en voertuiggegevens in. Zodra een nieuw voertuig in het systeem wordt gezet dient automatisch een contract naar de klant te worden verstuurd per e-mail. Ook als een contract voor een voertuig wordt beëindigd dient de klant hiervan een bevestiging per e-mail te krijgen.</w:t>
+        <w:t>Per</w:t>
+      </w:r>
+      <w:r>
+        <w:t xml:space="preserve"> januari wordt </w:t>
+      </w:r>
+      <w:r>
+        <w:t>er een nieuwe factuur verstuurd.</w:t>
       </w:r>
     </w:p>
     <w:p>
@@ -1765,7 +1907,16 @@
         </w:numPr>
       </w:pPr>
       <w:r>
-        <w:t>Klanten mogen zo vaak als ze willen hun voertuig komen halen of brengen, mits het 2 dagen van tevoren is gemeld.</w:t>
+        <w:t>Ongelimiteerd</w:t>
+      </w:r>
+      <w:r>
+        <w:t xml:space="preserve"> voertuig</w:t>
+      </w:r>
+      <w:r>
+        <w:t>en</w:t>
+      </w:r>
+      <w:r>
+        <w:t xml:space="preserve"> komen halen of brengen, mits het 2 dagen van tevoren is gemeld.</w:t>
       </w:r>
     </w:p>
     <w:p>
@@ -1777,7 +1928,7 @@
         </w:numPr>
       </w:pPr>
       <w:r>
-        <w:t>Niet alle klanten van Carlo zijn handig met internet en daarom moet het mogelijk blijven dat klanten telefonisch of via Whatsapp doorgeven dat ze hun voertuig willen komen ophalen of brengen. Carlo of zijn vrouw voeren het dan zelf namens de klant in de applicatie in.</w:t>
+        <w:t>Carlo (en andere beheerders) kunnen altijd alle gemaakte afspraken zien in de kalender.</w:t>
       </w:r>
     </w:p>
     <w:p>
@@ -1789,7 +1940,10 @@
         </w:numPr>
       </w:pPr>
       <w:r>
-        <w:t>Carlo (en andere beheerders) kunnen altijd alle gemaakte afspraken zien in de kalender.</w:t>
+        <w:t>Een beheerder moet dagen kunnen blokkeren</w:t>
+      </w:r>
+      <w:r>
+        <w:t>.</w:t>
       </w:r>
     </w:p>
     <w:p>
@@ -1801,10 +1955,67 @@
         </w:numPr>
       </w:pPr>
       <w:r>
-        <w:t>Een beheerder moet dagen kunnen blokkeren, waarop halen of brengen niet mogelijk is. Bijvoorbeeld op feestdagen of wanneer Carlo zelf verhinderd is.</w:t>
-      </w:r>
-      <w:r>
-        <w:br/>
+        <w:t xml:space="preserve">Automatische email wanneer: </w:t>
+      </w:r>
+    </w:p>
+    <w:p>
+      <w:pPr>
+        <w:pStyle w:val="Lijstalinea"/>
+        <w:numPr>
+          <w:ilvl w:val="1"/>
+          <w:numId w:val="8"/>
+        </w:numPr>
+      </w:pPr>
+      <w:r>
+        <w:t>Afsluiting contract</w:t>
+      </w:r>
+      <w:r>
+        <w:t>.</w:t>
+      </w:r>
+    </w:p>
+    <w:p>
+      <w:pPr>
+        <w:pStyle w:val="Lijstalinea"/>
+        <w:numPr>
+          <w:ilvl w:val="1"/>
+          <w:numId w:val="8"/>
+        </w:numPr>
+      </w:pPr>
+      <w:r>
+        <w:t>Afspraak maken</w:t>
+      </w:r>
+      <w:r>
+        <w:t>.</w:t>
+      </w:r>
+    </w:p>
+    <w:p>
+      <w:pPr>
+        <w:pStyle w:val="Lijstalinea"/>
+        <w:numPr>
+          <w:ilvl w:val="1"/>
+          <w:numId w:val="8"/>
+        </w:numPr>
+      </w:pPr>
+      <w:r>
+        <w:t>Afspraak annuleren</w:t>
+      </w:r>
+      <w:r>
+        <w:t>.</w:t>
+      </w:r>
+    </w:p>
+    <w:p>
+      <w:pPr>
+        <w:pStyle w:val="Lijstalinea"/>
+        <w:numPr>
+          <w:ilvl w:val="1"/>
+          <w:numId w:val="8"/>
+        </w:numPr>
+      </w:pPr>
+      <w:r>
+        <w:t>Factuur aangemaakt</w:t>
+      </w:r>
+      <w:r>
+        <w:t>.</w:t>
       </w:r>
     </w:p>
     <w:p>
@@ -1832,7 +2043,6 @@
           <w:color w:val="00B0F0"/>
         </w:rPr>
       </w:pPr>
-      <w:proofErr w:type="spellStart"/>
       <w:r>
         <w:rPr>
           <w:color w:val="00B0F0"/>
@@ -1840,7 +2050,6 @@
         <w:lastRenderedPageBreak/>
         <w:t>MoSCoW</w:t>
       </w:r>
-      <w:proofErr w:type="spellEnd"/>
     </w:p>
     <w:tbl>
       <w:tblPr>
@@ -1920,7 +2129,10 @@
           </w:tcPr>
           <w:p>
             <w:r>
-              <w:t>Email automatisch versturen</w:t>
+              <w:t>E-mails</w:t>
+            </w:r>
+            <w:r>
+              <w:t xml:space="preserve"> automatisch versturen</w:t>
             </w:r>
           </w:p>
         </w:tc>
@@ -2009,7 +2221,7 @@
           </w:tcPr>
           <w:p>
             <w:r>
-              <w:t>Uitdraai maken</w:t>
+              <w:t>Contract per jaar vernieuwen</w:t>
             </w:r>
           </w:p>
         </w:tc>
@@ -2017,17 +2229,17 @@
           <w:tcPr>
             <w:tcW w:w="405" w:type="dxa"/>
           </w:tcPr>
+          <w:p>
+            <w:r>
+              <w:t>X</w:t>
+            </w:r>
+          </w:p>
+        </w:tc>
+        <w:tc>
+          <w:tcPr>
+            <w:tcW w:w="331" w:type="dxa"/>
+          </w:tcPr>
           <w:p/>
-        </w:tc>
-        <w:tc>
-          <w:tcPr>
-            <w:tcW w:w="331" w:type="dxa"/>
-          </w:tcPr>
-          <w:p>
-            <w:r>
-              <w:t>X</w:t>
-            </w:r>
-          </w:p>
         </w:tc>
         <w:tc>
           <w:tcPr>
@@ -2052,7 +2264,7 @@
           </w:tcPr>
           <w:p>
             <w:r>
-              <w:t>Contract per jaar vernieuwen</w:t>
+              <w:t>Ingangsdatum contract bij eerste levering</w:t>
             </w:r>
           </w:p>
         </w:tc>
@@ -2095,7 +2307,7 @@
           </w:tcPr>
           <w:p>
             <w:r>
-              <w:t>Ingangsdatum contract bij eerste levering</w:t>
+              <w:t>Carlo handmatig gegevens invoeren</w:t>
             </w:r>
           </w:p>
         </w:tc>
@@ -2138,7 +2350,13 @@
           </w:tcPr>
           <w:p>
             <w:r>
-              <w:t>Carlo handmatig gegevens invoeren</w:t>
+              <w:t xml:space="preserve">Alleen halen </w:t>
+            </w:r>
+            <w:r>
+              <w:t>o</w:t>
+            </w:r>
+            <w:r>
+              <w:t>f brengen 2 dagen van tevoren melden</w:t>
             </w:r>
           </w:p>
         </w:tc>
@@ -2181,7 +2399,7 @@
           </w:tcPr>
           <w:p>
             <w:r>
-              <w:t>Alleen halen f brengen 2 dagen van tevoren melden</w:t>
+              <w:t>Afspraken kunnen bekijken in de kalender</w:t>
             </w:r>
           </w:p>
         </w:tc>
@@ -2224,7 +2442,7 @@
           </w:tcPr>
           <w:p>
             <w:r>
-              <w:t>Telefonisch of whatsapp contact</w:t>
+              <w:t>Dagen kunnen blokkeren op de kalender</w:t>
             </w:r>
           </w:p>
         </w:tc>
@@ -2232,17 +2450,17 @@
           <w:tcPr>
             <w:tcW w:w="405" w:type="dxa"/>
           </w:tcPr>
+          <w:p>
+            <w:r>
+              <w:t>X</w:t>
+            </w:r>
+          </w:p>
+        </w:tc>
+        <w:tc>
+          <w:tcPr>
+            <w:tcW w:w="331" w:type="dxa"/>
+          </w:tcPr>
           <w:p/>
-        </w:tc>
-        <w:tc>
-          <w:tcPr>
-            <w:tcW w:w="331" w:type="dxa"/>
-          </w:tcPr>
-          <w:p>
-            <w:r>
-              <w:t>X</w:t>
-            </w:r>
-          </w:p>
         </w:tc>
         <w:tc>
           <w:tcPr>
@@ -2267,7 +2485,7 @@
           </w:tcPr>
           <w:p>
             <w:r>
-              <w:t>Afspraken kunnen bekijken in de kalender</w:t>
+              <w:t xml:space="preserve">Opgemaakte uitdraai </w:t>
             </w:r>
           </w:p>
         </w:tc>
@@ -2275,23 +2493,23 @@
           <w:tcPr>
             <w:tcW w:w="405" w:type="dxa"/>
           </w:tcPr>
+          <w:p/>
+        </w:tc>
+        <w:tc>
+          <w:tcPr>
+            <w:tcW w:w="331" w:type="dxa"/>
+          </w:tcPr>
+          <w:p/>
+        </w:tc>
+        <w:tc>
+          <w:tcPr>
+            <w:tcW w:w="334" w:type="dxa"/>
+          </w:tcPr>
           <w:p>
             <w:r>
               <w:t>X</w:t>
             </w:r>
           </w:p>
-        </w:tc>
-        <w:tc>
-          <w:tcPr>
-            <w:tcW w:w="331" w:type="dxa"/>
-          </w:tcPr>
-          <w:p/>
-        </w:tc>
-        <w:tc>
-          <w:tcPr>
-            <w:tcW w:w="334" w:type="dxa"/>
-          </w:tcPr>
-          <w:p/>
         </w:tc>
         <w:tc>
           <w:tcPr>
@@ -2310,7 +2528,13 @@
           </w:tcPr>
           <w:p>
             <w:r>
-              <w:t>Dagen kunnen blokkeren op de kalender</w:t>
+              <w:t>Uitdraai maken</w:t>
+            </w:r>
+            <w:r>
+              <w:t xml:space="preserve"> </w:t>
+            </w:r>
+            <w:r>
+              <w:t>van afspraken</w:t>
             </w:r>
           </w:p>
         </w:tc>
@@ -2318,11 +2542,46 @@
           <w:tcPr>
             <w:tcW w:w="405" w:type="dxa"/>
           </w:tcPr>
+          <w:p/>
+        </w:tc>
+        <w:tc>
+          <w:tcPr>
+            <w:tcW w:w="331" w:type="dxa"/>
+          </w:tcPr>
           <w:p>
             <w:r>
               <w:t>X</w:t>
             </w:r>
           </w:p>
+        </w:tc>
+        <w:tc>
+          <w:tcPr>
+            <w:tcW w:w="334" w:type="dxa"/>
+          </w:tcPr>
+          <w:p/>
+        </w:tc>
+        <w:tc>
+          <w:tcPr>
+            <w:tcW w:w="412" w:type="dxa"/>
+          </w:tcPr>
+          <w:p/>
+        </w:tc>
+      </w:tr>
+      <w:tr>
+        <w:trPr>
+          <w:trHeight w:val="250"/>
+        </w:trPr>
+        <w:tc>
+          <w:tcPr>
+            <w:tcW w:w="3357" w:type="dxa"/>
+          </w:tcPr>
+          <w:p/>
+        </w:tc>
+        <w:tc>
+          <w:tcPr>
+            <w:tcW w:w="405" w:type="dxa"/>
+          </w:tcPr>
+          <w:p/>
         </w:tc>
         <w:tc>
           <w:tcPr>
@@ -2595,7 +2854,28 @@
     <w:p/>
     <w:p>
       <w:r>
-        <w:t xml:space="preserve">In de CCSB website kun je als klant een account aanmaken. Hier komt een kalender in te staan waar klanten kunnen neerzetten wanneer ze hun camper of caravan kunnen ophalen of brengen. Klanten kunnen alleen 2 dagen van te voren aangeven wanneer ze hun caravan willen ophalen of brengen. Ook zijn de kalenders individueel gekoppeld aan de klanten dus klanten kunnen alleen hun eigen kalender zien. </w:t>
+        <w:t xml:space="preserve">In de CCSB website kun je als klant een account aanmaken. Hier komt een kalender in te staan waar klanten kunnen neerzetten wanneer ze hun camper of caravan kunnen ophalen of brengen. Klanten kunnen alleen 2 dagen van te voren aangeven wanneer ze hun caravan willen ophalen of brengen. </w:t>
+      </w:r>
+      <w:r>
+        <w:t xml:space="preserve">Ook zijn de </w:t>
+      </w:r>
+      <w:r>
+        <w:t>afspraken</w:t>
+      </w:r>
+      <w:r>
+        <w:t xml:space="preserve"> individueel gekoppeld aan de klanten dus klanten kunnen alleen hun eigen </w:t>
+      </w:r>
+      <w:r>
+        <w:t>afspraken</w:t>
+      </w:r>
+      <w:r>
+        <w:t xml:space="preserve"> zien.</w:t>
+      </w:r>
+      <w:r>
+        <w:t xml:space="preserve"> </w:t>
+      </w:r>
+      <w:r>
+        <w:t>Carlo en andere beheerders kunnen de afspraken zien van alle klanten.</w:t>
       </w:r>
     </w:p>
     <w:p>
@@ -2841,39 +3121,7 @@
       <w:t xml:space="preserve"> </w:t>
     </w:r>
     <w:r>
-      <w:t xml:space="preserve">      - Dylan </w:t>
-    </w:r>
-    <w:proofErr w:type="spellStart"/>
-    <w:r>
-      <w:t>Hagmolen</w:t>
-    </w:r>
-    <w:proofErr w:type="spellEnd"/>
-    <w:r>
-      <w:t xml:space="preserve"> of ten Have  –  Tim Houtman  –  Emiel </w:t>
-    </w:r>
-    <w:proofErr w:type="spellStart"/>
-    <w:r>
-      <w:t>Vreemann</w:t>
-    </w:r>
-    <w:proofErr w:type="spellEnd"/>
-    <w:r>
-      <w:t xml:space="preserve"> –  </w:t>
-    </w:r>
-    <w:proofErr w:type="spellStart"/>
-    <w:r>
-      <w:t>Gio</w:t>
-    </w:r>
-    <w:proofErr w:type="spellEnd"/>
-    <w:r>
-      <w:t xml:space="preserve"> </w:t>
-    </w:r>
-    <w:proofErr w:type="spellStart"/>
-    <w:r>
-      <w:t>Trouerbach</w:t>
-    </w:r>
-    <w:proofErr w:type="spellEnd"/>
-    <w:r>
-      <w:t xml:space="preserve"> -</w:t>
+      <w:t xml:space="preserve">      - Dylan Hagmolen of ten Have  –  Tim Houtman  –  Emiel Vreemann –  Gio Trouerbach -</w:t>
     </w:r>
   </w:p>
   <w:p>
@@ -3284,7 +3532,7 @@
         <w:rFonts w:ascii="Symbol" w:hAnsi="Symbol" w:hint="default"/>
       </w:rPr>
     </w:lvl>
-    <w:lvl w:ilvl="1" w:tplc="04130003" w:tentative="1">
+    <w:lvl w:ilvl="1" w:tplc="04130003">
       <w:start w:val="1"/>
       <w:numFmt w:val="bullet"/>
       <w:lvlText w:val="o"/>

</xml_diff>